<commit_message>
Timetable and Journal updated
</commit_message>
<xml_diff>
--- a/Documentation/Journal.docx
+++ b/Documentation/Journal.docx
@@ -9,19 +9,11 @@
           <w:lang w:val="en-US"/>
         </w:rPr>
       </w:pPr>
-      <w:proofErr w:type="spellStart"/>
-      <w:r>
-        <w:rPr>
-          <w:lang w:val="en-US"/>
-        </w:rPr>
-        <w:t>Projektarbeit</w:t>
-      </w:r>
-      <w:proofErr w:type="spellEnd"/>
-      <w:r>
-        <w:rPr>
-          <w:lang w:val="en-US"/>
-        </w:rPr>
-        <w:t xml:space="preserve"> 2011 Journal</w:t>
+      <w:r>
+        <w:rPr>
+          <w:lang w:val="en-US"/>
+        </w:rPr>
+        <w:t>Projektarbeit 2011 Journal</w:t>
       </w:r>
     </w:p>
     <w:p>
@@ -72,21 +64,7 @@
         <w:rPr>
           <w:lang w:val="en-US"/>
         </w:rPr>
-        <w:t xml:space="preserve"> a </w:t>
-      </w:r>
-      <w:proofErr w:type="spellStart"/>
-      <w:r>
-        <w:rPr>
-          <w:lang w:val="en-US"/>
-        </w:rPr>
-        <w:t>LabView</w:t>
-      </w:r>
-      <w:proofErr w:type="spellEnd"/>
-      <w:r>
-        <w:rPr>
-          <w:lang w:val="en-US"/>
-        </w:rPr>
-        <w:t xml:space="preserve"> Interface which read the input from the </w:t>
+        <w:t xml:space="preserve"> a LabView Interface which read the input from the </w:t>
       </w:r>
       <w:r>
         <w:rPr>
@@ -187,21 +165,7 @@
         <w:rPr>
           <w:lang w:val="en-US"/>
         </w:rPr>
-        <w:t xml:space="preserve"> to generate a 3D reality because there are </w:t>
-      </w:r>
-      <w:proofErr w:type="spellStart"/>
-      <w:r>
-        <w:rPr>
-          <w:lang w:val="en-US"/>
-        </w:rPr>
-        <w:t>to</w:t>
-      </w:r>
-      <w:proofErr w:type="spellEnd"/>
-      <w:r>
-        <w:rPr>
-          <w:lang w:val="en-US"/>
-        </w:rPr>
-        <w:t xml:space="preserve"> many distraction in it. For example the other cars, people and traffic jam. The street view does not clearly distinguish between street and surfaces of other objects.</w:t>
+        <w:t xml:space="preserve"> to generate a 3D reality because there are to many distraction in it. For example the other cars, people and traffic jam. The street view does not clearly distinguish between street and surfaces of other objects.</w:t>
       </w:r>
       <w:r>
         <w:rPr>
@@ -219,21 +183,7 @@
         <w:rPr>
           <w:lang w:val="en-US"/>
         </w:rPr>
-        <w:t xml:space="preserve">Another argument not to use Google Street-View is there are too </w:t>
-      </w:r>
-      <w:proofErr w:type="spellStart"/>
-      <w:r>
-        <w:rPr>
-          <w:lang w:val="en-US"/>
-        </w:rPr>
-        <w:t>larg</w:t>
-      </w:r>
-      <w:proofErr w:type="spellEnd"/>
-      <w:r>
-        <w:rPr>
-          <w:lang w:val="en-US"/>
-        </w:rPr>
-        <w:t xml:space="preserve"> distances between the pictures, so the rendering is not fluently</w:t>
+        <w:t>Another argument not to use Google Street-View is there are too larg distances between the pictures, so the rendering is not fluently</w:t>
       </w:r>
       <w:r>
         <w:rPr>
@@ -252,76 +202,20 @@
         <w:rPr>
           <w:lang w:val="en-US"/>
         </w:rPr>
-        <w:t xml:space="preserve">We would like to use the information from </w:t>
-      </w:r>
-      <w:proofErr w:type="spellStart"/>
-      <w:r>
-        <w:rPr>
-          <w:lang w:val="en-US"/>
-        </w:rPr>
-        <w:t>google</w:t>
-      </w:r>
-      <w:proofErr w:type="spellEnd"/>
-      <w:r>
-        <w:rPr>
-          <w:lang w:val="en-US"/>
-        </w:rPr>
-        <w:t xml:space="preserve"> earth to build a city like Zurich. We use the street location information to build our own streets and we try to render already existing 3D-models from </w:t>
-      </w:r>
-      <w:proofErr w:type="spellStart"/>
-      <w:r>
-        <w:rPr>
-          <w:lang w:val="en-US"/>
-        </w:rPr>
-        <w:t>google</w:t>
-      </w:r>
-      <w:proofErr w:type="spellEnd"/>
-      <w:r>
-        <w:rPr>
-          <w:lang w:val="en-US"/>
-        </w:rPr>
-        <w:t xml:space="preserve"> </w:t>
-      </w:r>
-      <w:proofErr w:type="spellStart"/>
-      <w:r>
-        <w:rPr>
-          <w:lang w:val="en-US"/>
-        </w:rPr>
-        <w:t>eart</w:t>
-      </w:r>
-      <w:proofErr w:type="spellEnd"/>
-      <w:r>
-        <w:rPr>
-          <w:lang w:val="en-US"/>
-        </w:rPr>
-        <w:t xml:space="preserve"> into our virtual world. </w:t>
-      </w:r>
-    </w:p>
-    <w:p>
-      <w:pPr>
-        <w:rPr>
-          <w:lang w:val="en-US"/>
-        </w:rPr>
-      </w:pPr>
-      <w:r>
-        <w:rPr>
-          <w:lang w:val="en-US"/>
-        </w:rPr>
-        <w:t xml:space="preserve">There is a difficulty about </w:t>
-      </w:r>
-      <w:proofErr w:type="spellStart"/>
-      <w:r>
-        <w:rPr>
-          <w:lang w:val="en-US"/>
-        </w:rPr>
-        <w:t>google</w:t>
-      </w:r>
-      <w:proofErr w:type="spellEnd"/>
-      <w:r>
-        <w:rPr>
-          <w:lang w:val="en-US"/>
-        </w:rPr>
-        <w:t xml:space="preserve"> earth. there are no information about the height of the streets. (Tunnel, Bridge, etc.)</w:t>
+        <w:t xml:space="preserve">We would like to use the information from google earth to build a city like Zurich. We use the street location information to build our own streets and we try to render already existing 3D-models from google eart into our virtual world. </w:t>
+      </w:r>
+    </w:p>
+    <w:p>
+      <w:pPr>
+        <w:rPr>
+          <w:lang w:val="en-US"/>
+        </w:rPr>
+      </w:pPr>
+      <w:r>
+        <w:rPr>
+          <w:lang w:val="en-US"/>
+        </w:rPr>
+        <w:t>There is a difficulty about google earth. there are no information about the height of the streets. (Tunnel, Bridge, etc.)</w:t>
       </w:r>
       <w:r>
         <w:rPr>
@@ -364,21 +258,7 @@
         <w:rPr>
           <w:lang w:val="en-US"/>
         </w:rPr>
-        <w:t xml:space="preserve">t to extract data out of </w:t>
-      </w:r>
-      <w:proofErr w:type="spellStart"/>
-      <w:r>
-        <w:rPr>
-          <w:lang w:val="en-US"/>
-        </w:rPr>
-        <w:t>LabView</w:t>
-      </w:r>
-      <w:proofErr w:type="spellEnd"/>
-      <w:r>
-        <w:rPr>
-          <w:lang w:val="en-US"/>
-        </w:rPr>
-        <w:t xml:space="preserve"> into our </w:t>
+        <w:t xml:space="preserve">t to extract data out of LabView into our </w:t>
       </w:r>
       <w:r>
         <w:rPr>
@@ -452,21 +332,7 @@
         <w:rPr>
           <w:lang w:val="en-US"/>
         </w:rPr>
-        <w:t xml:space="preserve">In a first step we use </w:t>
-      </w:r>
-      <w:proofErr w:type="spellStart"/>
-      <w:r>
-        <w:rPr>
-          <w:lang w:val="en-US"/>
-        </w:rPr>
-        <w:t>LabView</w:t>
-      </w:r>
-      <w:proofErr w:type="spellEnd"/>
-      <w:r>
-        <w:rPr>
-          <w:lang w:val="en-US"/>
-        </w:rPr>
-        <w:t xml:space="preserve"> to control an </w:t>
+        <w:t xml:space="preserve">In a first step we use LabView to control an </w:t>
       </w:r>
       <w:r>
         <w:rPr>
@@ -478,21 +344,7 @@
         <w:rPr>
           <w:lang w:val="en-US"/>
         </w:rPr>
-        <w:t xml:space="preserve"> application which plays a video with a configurable </w:t>
-      </w:r>
-      <w:proofErr w:type="spellStart"/>
-      <w:r>
-        <w:rPr>
-          <w:lang w:val="en-US"/>
-        </w:rPr>
-        <w:t>fram</w:t>
-      </w:r>
-      <w:proofErr w:type="spellEnd"/>
-      <w:r>
-        <w:rPr>
-          <w:lang w:val="en-US"/>
-        </w:rPr>
-        <w:t xml:space="preserve"> rate. </w:t>
+        <w:t xml:space="preserve"> application which plays a video with a configurable fram rate. </w:t>
       </w:r>
     </w:p>
     <w:p>
@@ -519,62 +371,20 @@
         <w:rPr>
           <w:lang w:val="en-US"/>
         </w:rPr>
-        <w:t xml:space="preserve">The Journal and the </w:t>
-      </w:r>
-      <w:proofErr w:type="spellStart"/>
-      <w:r>
-        <w:rPr>
-          <w:lang w:val="en-US"/>
-        </w:rPr>
-        <w:t>timetabele</w:t>
-      </w:r>
-      <w:proofErr w:type="spellEnd"/>
-      <w:r>
-        <w:rPr>
-          <w:lang w:val="en-US"/>
-        </w:rPr>
-        <w:t xml:space="preserve"> had set up and are ok. There has to be an </w:t>
-      </w:r>
-      <w:proofErr w:type="spellStart"/>
-      <w:r>
-        <w:rPr>
-          <w:lang w:val="en-US"/>
-        </w:rPr>
-        <w:t>english</w:t>
-      </w:r>
-      <w:proofErr w:type="spellEnd"/>
-      <w:r>
-        <w:rPr>
-          <w:lang w:val="en-US"/>
-        </w:rPr>
-        <w:t xml:space="preserve"> version of the timetable. </w:t>
-      </w:r>
-    </w:p>
-    <w:p>
-      <w:pPr>
-        <w:rPr>
-          <w:lang w:val="en-US"/>
-        </w:rPr>
-      </w:pPr>
-      <w:r>
-        <w:rPr>
-          <w:lang w:val="en-US"/>
-        </w:rPr>
-        <w:t xml:space="preserve">We have agreed that we would create  our own 3-D World and expand them with some buildings from </w:t>
-      </w:r>
-      <w:proofErr w:type="spellStart"/>
-      <w:r>
-        <w:rPr>
-          <w:lang w:val="en-US"/>
-        </w:rPr>
-        <w:t>google</w:t>
-      </w:r>
-      <w:proofErr w:type="spellEnd"/>
-      <w:r>
-        <w:rPr>
-          <w:lang w:val="en-US"/>
-        </w:rPr>
-        <w:t xml:space="preserve"> ware house. These are alr</w:t>
+        <w:t xml:space="preserve">The Journal and the timetabele had set up and are ok. There has to be an english version of the timetable. </w:t>
+      </w:r>
+    </w:p>
+    <w:p>
+      <w:pPr>
+        <w:rPr>
+          <w:lang w:val="en-US"/>
+        </w:rPr>
+      </w:pPr>
+      <w:r>
+        <w:rPr>
+          <w:lang w:val="en-US"/>
+        </w:rPr>
+        <w:t>We have agreed that we would create  our own 3-D World and expand them with some buildings from google ware house. These are alr</w:t>
       </w:r>
       <w:r>
         <w:rPr>
@@ -598,68 +408,26 @@
         <w:rPr>
           <w:lang w:val="en-US"/>
         </w:rPr>
-        <w:t xml:space="preserve"> in </w:t>
-      </w:r>
-      <w:proofErr w:type="spellStart"/>
-      <w:r>
-        <w:rPr>
-          <w:lang w:val="en-US"/>
-        </w:rPr>
-        <w:t>google</w:t>
-      </w:r>
-      <w:proofErr w:type="spellEnd"/>
-      <w:r>
-        <w:rPr>
-          <w:lang w:val="en-US"/>
-        </w:rPr>
-        <w:t xml:space="preserve"> earth are </w:t>
-      </w:r>
-      <w:r>
-        <w:rPr>
-          <w:lang w:val="en-US"/>
-        </w:rPr>
-        <w:t xml:space="preserve">not as good as we wish they should be. We could also create a tunnel in our own 3-D world, what in a rendering from </w:t>
-      </w:r>
-      <w:proofErr w:type="spellStart"/>
-      <w:r>
-        <w:rPr>
-          <w:lang w:val="en-US"/>
-        </w:rPr>
-        <w:t>google</w:t>
-      </w:r>
-      <w:proofErr w:type="spellEnd"/>
-      <w:r>
-        <w:rPr>
-          <w:lang w:val="en-US"/>
-        </w:rPr>
-        <w:t xml:space="preserve"> street view is very difficult and also then the result would be not satisfying. </w:t>
-      </w:r>
-    </w:p>
-    <w:p>
-      <w:pPr>
-        <w:rPr>
-          <w:lang w:val="en-US"/>
-        </w:rPr>
-      </w:pPr>
-      <w:r>
-        <w:rPr>
-          <w:lang w:val="en-US"/>
-        </w:rPr>
-        <w:t xml:space="preserve">We have showed the video we controlled with </w:t>
-      </w:r>
-      <w:proofErr w:type="spellStart"/>
-      <w:r>
-        <w:rPr>
-          <w:lang w:val="en-US"/>
-        </w:rPr>
-        <w:t>LabView</w:t>
-      </w:r>
-      <w:proofErr w:type="spellEnd"/>
-      <w:r>
-        <w:rPr>
-          <w:lang w:val="en-US"/>
-        </w:rPr>
-        <w:t xml:space="preserve"> and present the ogre frame work we would like to use. </w:t>
+        <w:t xml:space="preserve"> in google earth are </w:t>
+      </w:r>
+      <w:r>
+        <w:rPr>
+          <w:lang w:val="en-US"/>
+        </w:rPr>
+        <w:t xml:space="preserve">not as good as we wish they should be. We could also create a tunnel in our own 3-D world, what in a rendering from google street view is very difficult and also then the result would be not satisfying. </w:t>
+      </w:r>
+    </w:p>
+    <w:p>
+      <w:pPr>
+        <w:rPr>
+          <w:lang w:val="en-US"/>
+        </w:rPr>
+      </w:pPr>
+      <w:r>
+        <w:rPr>
+          <w:lang w:val="en-US"/>
+        </w:rPr>
+        <w:t xml:space="preserve">We have showed the video we controlled with LabView and present the ogre frame work we would like to use. </w:t>
       </w:r>
     </w:p>
     <w:p>
@@ -675,6 +443,99 @@
         </w:rPr>
         <w:lastRenderedPageBreak/>
         <w:t>17.10.2011</w:t>
+      </w:r>
+    </w:p>
+    <w:p>
+      <w:pPr>
+        <w:rPr>
+          <w:lang w:val="en-US"/>
+        </w:rPr>
+      </w:pPr>
+      <w:r>
+        <w:rPr>
+          <w:lang w:val="en-US"/>
+        </w:rPr>
+        <w:t xml:space="preserve">We have to calculate the delay time of the user interaction. A Timestamp would be very helpful to study the delays. </w:t>
+      </w:r>
+      <w:r>
+        <w:rPr>
+          <w:lang w:val="en-US"/>
+        </w:rPr>
+        <w:t>That's important for the further head</w:t>
+      </w:r>
+      <w:r>
+        <w:rPr>
+          <w:lang w:val="en-US"/>
+        </w:rPr>
+        <w:t>-</w:t>
+      </w:r>
+      <w:r>
+        <w:rPr>
+          <w:lang w:val="en-US"/>
+        </w:rPr>
+        <w:t xml:space="preserve"> and eye</w:t>
+      </w:r>
+      <w:r>
+        <w:rPr>
+          <w:lang w:val="en-US"/>
+        </w:rPr>
+        <w:t>-</w:t>
+      </w:r>
+      <w:r>
+        <w:rPr>
+          <w:lang w:val="en-US"/>
+        </w:rPr>
+        <w:t xml:space="preserve">tracker studies. </w:t>
+      </w:r>
+    </w:p>
+    <w:p>
+      <w:pPr>
+        <w:rPr>
+          <w:lang w:val="en-US"/>
+        </w:rPr>
+      </w:pPr>
+      <w:r>
+        <w:rPr>
+          <w:lang w:val="en-US"/>
+        </w:rPr>
+        <w:t>The Video is now controlled by the pedals</w:t>
+      </w:r>
+      <w:r>
+        <w:rPr>
+          <w:lang w:val="en-US"/>
+        </w:rPr>
+        <w:t>, played in mplayer</w:t>
+      </w:r>
+      <w:r>
+        <w:rPr>
+          <w:lang w:val="en-US"/>
+        </w:rPr>
+        <w:t>.</w:t>
+      </w:r>
+      <w:r>
+        <w:rPr>
+          <w:lang w:val="en-US"/>
+        </w:rPr>
+        <w:t xml:space="preserve"> </w:t>
+      </w:r>
+      <w:r>
+        <w:rPr>
+          <w:lang w:val="en-US"/>
+        </w:rPr>
+        <w:t xml:space="preserve"> There is a batch file to start different videos. </w:t>
+      </w:r>
+    </w:p>
+    <w:p>
+      <w:pPr>
+        <w:rPr>
+          <w:lang w:val="en-US"/>
+        </w:rPr>
+      </w:pPr>
+      <w:r>
+        <w:rPr>
+          <w:lang w:val="en-US"/>
+        </w:rPr>
+        <w:t xml:space="preserve">We switched our repository to github because it's easier to handle.  </w:t>
       </w:r>
     </w:p>
     <w:sectPr>

</xml_diff>